<commit_message>
Added SQL scripts for login module
</commit_message>
<xml_diff>
--- a/SiteInfo/LoginModule.docx
+++ b/SiteInfo/LoginModule.docx
@@ -232,10 +232,7 @@
       </w:r>
       <w:r>
         <w:tab/>
-        <w:t>Merchant</w:t>
-      </w:r>
-      <w:r>
-        <w:t xml:space="preserve"> would be able to </w:t>
+        <w:t xml:space="preserve">Merchant would be able to </w:t>
       </w:r>
       <w:proofErr w:type="spellStart"/>
       <w:r>
@@ -359,10 +356,7 @@
         </w:numPr>
       </w:pPr>
       <w:r>
-        <w:t>Admin</w:t>
-      </w:r>
-      <w:r>
-        <w:t xml:space="preserve"> login</w:t>
+        <w:t>Admin login</w:t>
       </w:r>
     </w:p>
     <w:p>
@@ -457,7 +451,10 @@
       </w:r>
       <w:r>
         <w:tab/>
-        <w:t>char of size 256</w:t>
+        <w:t xml:space="preserve">char of size </w:t>
+      </w:r>
+      <w:r>
+        <w:t>128</w:t>
       </w:r>
     </w:p>
     <w:p>
@@ -485,7 +482,10 @@
       </w:r>
       <w:r>
         <w:tab/>
-        <w:t>char of size 256</w:t>
+        <w:t xml:space="preserve">char of size </w:t>
+      </w:r>
+      <w:r>
+        <w:t>128</w:t>
       </w:r>
     </w:p>
     <w:p>
@@ -511,7 +511,10 @@
       </w:r>
       <w:r>
         <w:tab/>
-        <w:t>char of size 1024</w:t>
+        <w:t xml:space="preserve">char of size </w:t>
+      </w:r>
+      <w:r>
+        <w:t>256</w:t>
       </w:r>
     </w:p>
     <w:p>
@@ -525,7 +528,10 @@
       <w:proofErr w:type="spellStart"/>
       <w:r>
         <w:lastRenderedPageBreak/>
-        <w:t>phone_number</w:t>
+        <w:t>p</w:t>
+      </w:r>
+      <w:r>
+        <w:t>hone_number</w:t>
       </w:r>
       <w:proofErr w:type="spellEnd"/>
       <w:r>
@@ -537,7 +543,7 @@
       </w:r>
       <w:r>
         <w:tab/>
-        <w:t>number of size 10</w:t>
+        <w:t>number of size 16</w:t>
       </w:r>
     </w:p>
     <w:p>
@@ -562,7 +568,10 @@
       </w:r>
       <w:r>
         <w:tab/>
-        <w:t>char of size 2048</w:t>
+        <w:t xml:space="preserve">char of size </w:t>
+      </w:r>
+      <w:r>
+        <w:t>256</w:t>
       </w:r>
     </w:p>
     <w:p>
@@ -712,7 +721,9 @@
       </w:r>
       <w:r>
         <w:tab/>
-        <w:t>number of size 24</w:t>
+      </w:r>
+      <w:r>
+        <w:t>timestamp</w:t>
       </w:r>
     </w:p>
     <w:p>
@@ -815,38 +826,228 @@
         <w:rPr>
           <w:b/>
         </w:rPr>
-        <w:t xml:space="preserve">Table design for </w:t>
-      </w:r>
-      <w:r>
+        <w:t>Table design for Merchant login:</w:t>
+      </w:r>
+    </w:p>
+    <w:p>
+      <w:pPr>
+        <w:pStyle w:val="ListParagraph"/>
+        <w:numPr>
+          <w:ilvl w:val="0"/>
+          <w:numId w:val="6"/>
+        </w:numPr>
+      </w:pPr>
+      <w:proofErr w:type="spellStart"/>
+      <w:r>
+        <w:t>merchant_id</w:t>
+      </w:r>
+      <w:proofErr w:type="spellEnd"/>
+      <w:r>
+        <w:tab/>
+      </w:r>
+      <w:r>
+        <w:tab/>
+        <w:t>-</w:t>
+      </w:r>
+      <w:r>
+        <w:tab/>
+        <w:t>number of size 24 auto increment</w:t>
+      </w:r>
+    </w:p>
+    <w:p>
+      <w:pPr>
+        <w:pStyle w:val="ListParagraph"/>
+        <w:numPr>
+          <w:ilvl w:val="0"/>
+          <w:numId w:val="6"/>
+        </w:numPr>
+      </w:pPr>
+      <w:proofErr w:type="spellStart"/>
+      <w:r>
+        <w:t>merchant_email</w:t>
+      </w:r>
+      <w:proofErr w:type="spellEnd"/>
+      <w:r>
+        <w:tab/>
+      </w:r>
+      <w:r>
+        <w:tab/>
+        <w:t>-</w:t>
+      </w:r>
+      <w:r>
+        <w:tab/>
+        <w:t xml:space="preserve">char of size </w:t>
+      </w:r>
+      <w:r>
+        <w:t>256</w:t>
+      </w:r>
+    </w:p>
+    <w:p>
+      <w:pPr>
+        <w:pStyle w:val="ListParagraph"/>
+        <w:numPr>
+          <w:ilvl w:val="0"/>
+          <w:numId w:val="6"/>
+        </w:numPr>
+      </w:pPr>
+      <w:proofErr w:type="spellStart"/>
+      <w:r>
+        <w:t>encrypted_password</w:t>
+      </w:r>
+      <w:proofErr w:type="spellEnd"/>
+      <w:r>
+        <w:t xml:space="preserve"> </w:t>
+      </w:r>
+      <w:r>
+        <w:tab/>
+        <w:t xml:space="preserve">- </w:t>
+      </w:r>
+      <w:r>
+        <w:tab/>
+        <w:t xml:space="preserve">char of size </w:t>
+      </w:r>
+      <w:r>
+        <w:t>256</w:t>
+      </w:r>
+    </w:p>
+    <w:p>
+      <w:pPr>
+        <w:pStyle w:val="ListParagraph"/>
+        <w:numPr>
+          <w:ilvl w:val="0"/>
+          <w:numId w:val="6"/>
+        </w:numPr>
+      </w:pPr>
+      <w:proofErr w:type="spellStart"/>
+      <w:r>
+        <w:t>email_otp</w:t>
+      </w:r>
+      <w:proofErr w:type="spellEnd"/>
+      <w:r>
+        <w:tab/>
+      </w:r>
+      <w:r>
+        <w:tab/>
+      </w:r>
+      <w:r>
+        <w:tab/>
+        <w:t>-</w:t>
+      </w:r>
+      <w:r>
+        <w:tab/>
+        <w:t>char of size 8</w:t>
+      </w:r>
+    </w:p>
+    <w:p>
+      <w:pPr>
+        <w:pStyle w:val="ListParagraph"/>
+        <w:numPr>
+          <w:ilvl w:val="0"/>
+          <w:numId w:val="6"/>
+        </w:numPr>
+      </w:pPr>
+      <w:proofErr w:type="spellStart"/>
+      <w:r>
+        <w:t>email_verified</w:t>
+      </w:r>
+      <w:proofErr w:type="spellEnd"/>
+      <w:r>
+        <w:tab/>
+      </w:r>
+      <w:r>
+        <w:tab/>
+        <w:t>-</w:t>
+      </w:r>
+      <w:r>
+        <w:tab/>
+        <w:t>bool</w:t>
+      </w:r>
+    </w:p>
+    <w:p>
+      <w:pPr>
+        <w:pStyle w:val="ListParagraph"/>
+        <w:numPr>
+          <w:ilvl w:val="0"/>
+          <w:numId w:val="6"/>
+        </w:numPr>
+      </w:pPr>
+      <w:proofErr w:type="spellStart"/>
+      <w:r>
+        <w:t>login_status</w:t>
+      </w:r>
+      <w:proofErr w:type="spellEnd"/>
+      <w:r>
+        <w:tab/>
+      </w:r>
+      <w:r>
+        <w:tab/>
+        <w:t>-</w:t>
+      </w:r>
+      <w:r>
+        <w:tab/>
+        <w:t>bool</w:t>
+      </w:r>
+      <w:r>
+        <w:tab/>
+      </w:r>
+    </w:p>
+    <w:p>
+      <w:pPr>
+        <w:pStyle w:val="ListParagraph"/>
+        <w:numPr>
+          <w:ilvl w:val="0"/>
+          <w:numId w:val="6"/>
+        </w:numPr>
+      </w:pPr>
+      <w:proofErr w:type="spellStart"/>
+      <w:r>
+        <w:t>last_login_time</w:t>
+      </w:r>
+      <w:proofErr w:type="spellEnd"/>
+      <w:r>
+        <w:tab/>
+      </w:r>
+      <w:r>
+        <w:tab/>
+        <w:t>-</w:t>
+      </w:r>
+      <w:r>
+        <w:tab/>
+      </w:r>
+      <w:r>
+        <w:t>timestamp</w:t>
+      </w:r>
+    </w:p>
+    <w:p>
+      <w:pPr>
+        <w:pStyle w:val="ListParagraph"/>
+        <w:ind w:left="1080"/>
+      </w:pPr>
+    </w:p>
+    <w:p>
+      <w:pPr>
         <w:rPr>
           <w:b/>
         </w:rPr>
-        <w:t>Merchant</w:t>
-      </w:r>
+      </w:pPr>
       <w:r>
         <w:rPr>
           <w:b/>
         </w:rPr>
-        <w:t xml:space="preserve"> login:</w:t>
-      </w:r>
-    </w:p>
-    <w:p>
-      <w:pPr>
-        <w:pStyle w:val="ListParagraph"/>
-        <w:numPr>
-          <w:ilvl w:val="0"/>
-          <w:numId w:val="6"/>
+        <w:t>Table design for Admin login:</w:t>
+      </w:r>
+    </w:p>
+    <w:p>
+      <w:pPr>
+        <w:pStyle w:val="ListParagraph"/>
+        <w:numPr>
+          <w:ilvl w:val="0"/>
+          <w:numId w:val="7"/>
         </w:numPr>
       </w:pPr>
       <w:proofErr w:type="spellStart"/>
       <w:r>
-        <w:t>merchant</w:t>
-      </w:r>
-      <w:r>
-        <w:t>_</w:t>
-      </w:r>
-      <w:r>
-        <w:t>id</w:t>
+        <w:t>admin_id</w:t>
       </w:r>
       <w:proofErr w:type="spellEnd"/>
       <w:r>
@@ -854,35 +1055,30 @@
       </w:r>
       <w:r>
         <w:tab/>
+      </w:r>
+      <w:r>
+        <w:tab/>
+      </w:r>
+      <w:r>
+        <w:tab/>
         <w:t>-</w:t>
       </w:r>
       <w:r>
         <w:tab/>
-      </w:r>
-      <w:r>
-        <w:t>number</w:t>
-      </w:r>
-      <w:r>
-        <w:t xml:space="preserve"> of size </w:t>
-      </w:r>
-      <w:r>
-        <w:t>24 auto increment</w:t>
-      </w:r>
-    </w:p>
-    <w:p>
-      <w:pPr>
-        <w:pStyle w:val="ListParagraph"/>
-        <w:numPr>
-          <w:ilvl w:val="0"/>
-          <w:numId w:val="6"/>
+        <w:t>number of size 24 auto increment</w:t>
+      </w:r>
+    </w:p>
+    <w:p>
+      <w:pPr>
+        <w:pStyle w:val="ListParagraph"/>
+        <w:numPr>
+          <w:ilvl w:val="0"/>
+          <w:numId w:val="7"/>
         </w:numPr>
       </w:pPr>
       <w:proofErr w:type="spellStart"/>
       <w:r>
-        <w:t>merchant_</w:t>
-      </w:r>
-      <w:r>
-        <w:t>email</w:t>
+        <w:t>admin_login_name</w:t>
       </w:r>
       <w:proofErr w:type="spellEnd"/>
       <w:r>
@@ -894,15 +1090,18 @@
       </w:r>
       <w:r>
         <w:tab/>
-        <w:t>char of size 1024</w:t>
-      </w:r>
-    </w:p>
-    <w:p>
-      <w:pPr>
-        <w:pStyle w:val="ListParagraph"/>
-        <w:numPr>
-          <w:ilvl w:val="0"/>
-          <w:numId w:val="6"/>
+        <w:t xml:space="preserve">char of size </w:t>
+      </w:r>
+      <w:r>
+        <w:t>32</w:t>
+      </w:r>
+    </w:p>
+    <w:p>
+      <w:pPr>
+        <w:pStyle w:val="ListParagraph"/>
+        <w:numPr>
+          <w:ilvl w:val="0"/>
+          <w:numId w:val="7"/>
         </w:numPr>
       </w:pPr>
       <w:proofErr w:type="spellStart"/>
@@ -915,24 +1114,30 @@
       </w:r>
       <w:r>
         <w:tab/>
+      </w:r>
+      <w:r>
+        <w:tab/>
         <w:t xml:space="preserve">- </w:t>
       </w:r>
       <w:r>
         <w:tab/>
-        <w:t>char of size 2048</w:t>
-      </w:r>
-    </w:p>
-    <w:p>
-      <w:pPr>
-        <w:pStyle w:val="ListParagraph"/>
-        <w:numPr>
-          <w:ilvl w:val="0"/>
-          <w:numId w:val="6"/>
+        <w:t xml:space="preserve">char of size </w:t>
+      </w:r>
+      <w:r>
+        <w:t>256</w:t>
+      </w:r>
+    </w:p>
+    <w:p>
+      <w:pPr>
+        <w:pStyle w:val="ListParagraph"/>
+        <w:numPr>
+          <w:ilvl w:val="0"/>
+          <w:numId w:val="7"/>
         </w:numPr>
       </w:pPr>
       <w:proofErr w:type="spellStart"/>
       <w:r>
-        <w:t>email_otp</w:t>
+        <w:t>admin_login_status</w:t>
       </w:r>
       <w:proofErr w:type="spellEnd"/>
       <w:r>
@@ -940,27 +1145,27 @@
       </w:r>
       <w:r>
         <w:tab/>
-      </w:r>
-      <w:r>
-        <w:tab/>
         <w:t>-</w:t>
       </w:r>
       <w:r>
         <w:tab/>
-        <w:t>char of size 8</w:t>
-      </w:r>
-    </w:p>
-    <w:p>
-      <w:pPr>
-        <w:pStyle w:val="ListParagraph"/>
-        <w:numPr>
-          <w:ilvl w:val="0"/>
-          <w:numId w:val="6"/>
+        <w:t>bool</w:t>
+      </w:r>
+      <w:r>
+        <w:tab/>
+      </w:r>
+    </w:p>
+    <w:p>
+      <w:pPr>
+        <w:pStyle w:val="ListParagraph"/>
+        <w:numPr>
+          <w:ilvl w:val="0"/>
+          <w:numId w:val="7"/>
         </w:numPr>
       </w:pPr>
       <w:proofErr w:type="spellStart"/>
       <w:r>
-        <w:t>email_verified</w:t>
+        <w:t>last_login_time</w:t>
       </w:r>
       <w:proofErr w:type="spellEnd"/>
       <w:r>
@@ -968,245 +1173,16 @@
       </w:r>
       <w:r>
         <w:tab/>
+      </w:r>
+      <w:r>
+        <w:tab/>
         <w:t>-</w:t>
       </w:r>
       <w:r>
         <w:tab/>
-        <w:t>bool</w:t>
-      </w:r>
-    </w:p>
-    <w:p>
-      <w:pPr>
-        <w:pStyle w:val="ListParagraph"/>
-        <w:numPr>
-          <w:ilvl w:val="0"/>
-          <w:numId w:val="6"/>
-        </w:numPr>
-      </w:pPr>
-      <w:proofErr w:type="spellStart"/>
-      <w:r>
-        <w:t>login_status</w:t>
-      </w:r>
-      <w:proofErr w:type="spellEnd"/>
-      <w:r>
-        <w:tab/>
-      </w:r>
-      <w:r>
-        <w:tab/>
-        <w:t>-</w:t>
-      </w:r>
-      <w:r>
-        <w:tab/>
-        <w:t>bool</w:t>
-      </w:r>
-      <w:r>
-        <w:tab/>
-      </w:r>
-    </w:p>
-    <w:p>
-      <w:pPr>
-        <w:pStyle w:val="ListParagraph"/>
-        <w:numPr>
-          <w:ilvl w:val="0"/>
-          <w:numId w:val="6"/>
-        </w:numPr>
-      </w:pPr>
-      <w:proofErr w:type="spellStart"/>
-      <w:r>
-        <w:t>last_login_time</w:t>
-      </w:r>
-      <w:proofErr w:type="spellEnd"/>
-      <w:r>
-        <w:tab/>
-      </w:r>
-      <w:r>
-        <w:tab/>
-        <w:t>-</w:t>
-      </w:r>
-      <w:r>
-        <w:tab/>
-        <w:t>number of size 24</w:t>
-      </w:r>
-    </w:p>
-    <w:p>
-      <w:pPr>
-        <w:pStyle w:val="ListParagraph"/>
-        <w:ind w:left="1080"/>
-      </w:pPr>
-    </w:p>
-    <w:p>
-      <w:pPr>
-        <w:rPr>
-          <w:b/>
-        </w:rPr>
-      </w:pPr>
-      <w:r>
-        <w:rPr>
-          <w:b/>
-        </w:rPr>
-        <w:t xml:space="preserve">Table design for </w:t>
-      </w:r>
-      <w:r>
-        <w:rPr>
-          <w:b/>
-        </w:rPr>
-        <w:t>Admin</w:t>
-      </w:r>
-      <w:r>
-        <w:rPr>
-          <w:b/>
-        </w:rPr>
-        <w:t xml:space="preserve"> login:</w:t>
-      </w:r>
-    </w:p>
-    <w:p>
-      <w:pPr>
-        <w:pStyle w:val="ListParagraph"/>
-        <w:numPr>
-          <w:ilvl w:val="0"/>
-          <w:numId w:val="7"/>
-        </w:numPr>
-      </w:pPr>
-      <w:proofErr w:type="spellStart"/>
-      <w:r>
-        <w:t>admin_id</w:t>
-      </w:r>
-      <w:proofErr w:type="spellEnd"/>
-      <w:r>
-        <w:tab/>
-      </w:r>
-      <w:r>
-        <w:tab/>
-      </w:r>
-      <w:r>
-        <w:tab/>
-      </w:r>
-      <w:r>
-        <w:tab/>
-        <w:t>-</w:t>
-      </w:r>
-      <w:r>
-        <w:tab/>
-        <w:t>number of size 24 auto increment</w:t>
-      </w:r>
-    </w:p>
-    <w:p>
-      <w:pPr>
-        <w:pStyle w:val="ListParagraph"/>
-        <w:numPr>
-          <w:ilvl w:val="0"/>
-          <w:numId w:val="7"/>
-        </w:numPr>
-      </w:pPr>
-      <w:proofErr w:type="spellStart"/>
-      <w:r>
-        <w:t>admin_</w:t>
-      </w:r>
-      <w:r>
-        <w:t>login_name</w:t>
-      </w:r>
-      <w:proofErr w:type="spellEnd"/>
-      <w:r>
-        <w:tab/>
-      </w:r>
-      <w:r>
-        <w:tab/>
-        <w:t>-</w:t>
-      </w:r>
-      <w:r>
-        <w:tab/>
-        <w:t>char of size 256</w:t>
-      </w:r>
-    </w:p>
-    <w:p>
-      <w:pPr>
-        <w:pStyle w:val="ListParagraph"/>
-        <w:numPr>
-          <w:ilvl w:val="0"/>
-          <w:numId w:val="7"/>
-        </w:numPr>
-      </w:pPr>
-      <w:proofErr w:type="spellStart"/>
-      <w:r>
-        <w:t>encrypted_password</w:t>
-      </w:r>
-      <w:proofErr w:type="spellEnd"/>
-      <w:r>
-        <w:t xml:space="preserve"> </w:t>
-      </w:r>
-      <w:r>
-        <w:tab/>
-      </w:r>
-      <w:r>
-        <w:tab/>
-      </w:r>
-      <w:r>
-        <w:t xml:space="preserve">- </w:t>
-      </w:r>
-      <w:r>
-        <w:tab/>
-        <w:t>char of size 2048</w:t>
-      </w:r>
-    </w:p>
-    <w:p>
-      <w:pPr>
-        <w:pStyle w:val="ListParagraph"/>
-        <w:numPr>
-          <w:ilvl w:val="0"/>
-          <w:numId w:val="7"/>
-        </w:numPr>
-      </w:pPr>
-      <w:proofErr w:type="spellStart"/>
-      <w:r>
-        <w:t>admin_</w:t>
-      </w:r>
-      <w:r>
-        <w:t>login_status</w:t>
-      </w:r>
-      <w:proofErr w:type="spellEnd"/>
-      <w:r>
-        <w:tab/>
-      </w:r>
-      <w:r>
-        <w:tab/>
-        <w:t>-</w:t>
-      </w:r>
-      <w:r>
-        <w:tab/>
-        <w:t>bool</w:t>
-      </w:r>
-      <w:r>
-        <w:tab/>
-      </w:r>
-    </w:p>
-    <w:p>
-      <w:pPr>
-        <w:pStyle w:val="ListParagraph"/>
-        <w:numPr>
-          <w:ilvl w:val="0"/>
-          <w:numId w:val="7"/>
-        </w:numPr>
-      </w:pPr>
-      <w:proofErr w:type="spellStart"/>
-      <w:r>
-        <w:t>last_login_time</w:t>
-      </w:r>
-      <w:proofErr w:type="spellEnd"/>
-      <w:r>
-        <w:tab/>
-      </w:r>
-      <w:r>
-        <w:tab/>
-      </w:r>
-      <w:r>
-        <w:tab/>
-      </w:r>
-      <w:r>
-        <w:t>-</w:t>
-      </w:r>
-      <w:r>
-        <w:tab/>
-        <w:t>number of size 24</w:t>
+      </w:r>
+      <w:r>
+        <w:t>timestamp</w:t>
       </w:r>
     </w:p>
     <w:p/>
@@ -1250,6 +1226,78 @@
       <w:r>
         <w:t>User Signup</w:t>
       </w:r>
+    </w:p>
+    <w:p>
+      <w:pPr>
+        <w:pStyle w:val="ListParagraph"/>
+        <w:numPr>
+          <w:ilvl w:val="0"/>
+          <w:numId w:val="8"/>
+        </w:numPr>
+      </w:pPr>
+      <w:r>
+        <w:t>User Login</w:t>
+      </w:r>
+    </w:p>
+    <w:p>
+      <w:pPr>
+        <w:pStyle w:val="ListParagraph"/>
+        <w:numPr>
+          <w:ilvl w:val="0"/>
+          <w:numId w:val="8"/>
+        </w:numPr>
+      </w:pPr>
+      <w:r>
+        <w:t>User Profile view</w:t>
+      </w:r>
+    </w:p>
+    <w:p>
+      <w:pPr>
+        <w:pStyle w:val="ListParagraph"/>
+        <w:numPr>
+          <w:ilvl w:val="0"/>
+          <w:numId w:val="8"/>
+        </w:numPr>
+      </w:pPr>
+      <w:r>
+        <w:t>User Profile update</w:t>
+      </w:r>
+    </w:p>
+    <w:p>
+      <w:pPr>
+        <w:pStyle w:val="ListParagraph"/>
+        <w:numPr>
+          <w:ilvl w:val="0"/>
+          <w:numId w:val="8"/>
+        </w:numPr>
+      </w:pPr>
+      <w:r>
+        <w:t>User Change password</w:t>
+      </w:r>
+    </w:p>
+    <w:p>
+      <w:pPr>
+        <w:pStyle w:val="ListParagraph"/>
+        <w:numPr>
+          <w:ilvl w:val="0"/>
+          <w:numId w:val="8"/>
+        </w:numPr>
+      </w:pPr>
+      <w:r>
+        <w:t>User Forgot password</w:t>
+      </w:r>
+    </w:p>
+    <w:p>
+      <w:pPr>
+        <w:pStyle w:val="ListParagraph"/>
+        <w:numPr>
+          <w:ilvl w:val="0"/>
+          <w:numId w:val="8"/>
+        </w:numPr>
+      </w:pPr>
+      <w:r>
+        <w:t>User logout</w:t>
+      </w:r>
       <w:bookmarkStart w:id="0" w:name="_GoBack"/>
       <w:bookmarkEnd w:id="0"/>
     </w:p>
@@ -1262,7 +1310,7 @@
         </w:numPr>
       </w:pPr>
       <w:r>
-        <w:t>User Login</w:t>
+        <w:t>Merchant Signup</w:t>
       </w:r>
     </w:p>
     <w:p>
@@ -1274,7 +1322,7 @@
         </w:numPr>
       </w:pPr>
       <w:r>
-        <w:t>User Profile view</w:t>
+        <w:t>Merchant Login</w:t>
       </w:r>
     </w:p>
     <w:p>
@@ -1286,7 +1334,7 @@
         </w:numPr>
       </w:pPr>
       <w:r>
-        <w:t>User Profile update</w:t>
+        <w:t>Merchant Profile view</w:t>
       </w:r>
     </w:p>
     <w:p>
@@ -1298,7 +1346,7 @@
         </w:numPr>
       </w:pPr>
       <w:r>
-        <w:t>User Change password</w:t>
+        <w:t>Merchant Profile update</w:t>
       </w:r>
     </w:p>
     <w:p>
@@ -1310,7 +1358,7 @@
         </w:numPr>
       </w:pPr>
       <w:r>
-        <w:t>User Forgot password</w:t>
+        <w:t>Merchant Change password</w:t>
       </w:r>
     </w:p>
     <w:p>
@@ -1322,10 +1370,7 @@
         </w:numPr>
       </w:pPr>
       <w:r>
-        <w:t>Merchant</w:t>
-      </w:r>
-      <w:r>
-        <w:t xml:space="preserve"> Signup</w:t>
+        <w:t>Merchant Forgot password</w:t>
       </w:r>
     </w:p>
     <w:p>
@@ -1337,10 +1382,7 @@
         </w:numPr>
       </w:pPr>
       <w:r>
-        <w:t>Merchant</w:t>
-      </w:r>
-      <w:r>
-        <w:t xml:space="preserve"> Login</w:t>
+        <w:t>Merchant logout</w:t>
       </w:r>
     </w:p>
     <w:p>
@@ -1352,10 +1394,7 @@
         </w:numPr>
       </w:pPr>
       <w:r>
-        <w:t>Merchant</w:t>
-      </w:r>
-      <w:r>
-        <w:t xml:space="preserve"> Profile view</w:t>
+        <w:t>Admin Login</w:t>
       </w:r>
     </w:p>
     <w:p>
@@ -1367,10 +1406,8 @@
         </w:numPr>
       </w:pPr>
       <w:r>
-        <w:t>Merchant</w:t>
-      </w:r>
-      <w:r>
-        <w:t xml:space="preserve"> Profile update</w:t>
+        <w:lastRenderedPageBreak/>
+        <w:t>Admin Change password</w:t>
       </w:r>
     </w:p>
     <w:p>
@@ -1382,49 +1419,7 @@
         </w:numPr>
       </w:pPr>
       <w:r>
-        <w:t>Merchant</w:t>
-      </w:r>
-      <w:r>
-        <w:t xml:space="preserve"> Change password</w:t>
-      </w:r>
-    </w:p>
-    <w:p>
-      <w:pPr>
-        <w:pStyle w:val="ListParagraph"/>
-        <w:numPr>
-          <w:ilvl w:val="0"/>
-          <w:numId w:val="8"/>
-        </w:numPr>
-      </w:pPr>
-      <w:r>
-        <w:t>Merchant</w:t>
-      </w:r>
-      <w:r>
-        <w:t xml:space="preserve"> Forgot password</w:t>
-      </w:r>
-    </w:p>
-    <w:p>
-      <w:pPr>
-        <w:pStyle w:val="ListParagraph"/>
-        <w:numPr>
-          <w:ilvl w:val="0"/>
-          <w:numId w:val="8"/>
-        </w:numPr>
-      </w:pPr>
-      <w:r>
-        <w:t>Admin Login</w:t>
-      </w:r>
-    </w:p>
-    <w:p>
-      <w:pPr>
-        <w:pStyle w:val="ListParagraph"/>
-        <w:numPr>
-          <w:ilvl w:val="0"/>
-          <w:numId w:val="8"/>
-        </w:numPr>
-      </w:pPr>
-      <w:r>
-        <w:t>Admin Change password</w:t>
+        <w:t>Admin logout</w:t>
       </w:r>
     </w:p>
     <w:sectPr>

</xml_diff>